<commit_message>
spelling and grammar errors corrected
</commit_message>
<xml_diff>
--- a/Research/Current Idea/Research/Gameplay.docx
+++ b/Research/Current Idea/Research/Gameplay.docx
@@ -1,10 +1,16 @@
 
 <file path=word/document.xml><?xml version="1.0" encoding="utf-8"?>
-<w:document xmlns:ve="http://schemas.openxmlformats.org/markup-compatibility/2006" xmlns:o="urn:schemas-microsoft-com:office:office" xmlns:r="http://schemas.openxmlformats.org/officeDocument/2006/relationships" xmlns:m="http://schemas.openxmlformats.org/officeDocument/2006/math" xmlns:v="urn:schemas-microsoft-com:vml" xmlns:wp="http://schemas.openxmlformats.org/drawingml/2006/wordprocessingDrawing" xmlns:w10="urn:schemas-microsoft-com:office:word" xmlns:w="http://schemas.openxmlformats.org/wordprocessingml/2006/main" xmlns:wne="http://schemas.microsoft.com/office/word/2006/wordml">
+<w:document xmlns:wpc="http://schemas.microsoft.com/office/word/2010/wordprocessingCanvas" xmlns:mc="http://schemas.openxmlformats.org/markup-compatibility/2006" xmlns:o="urn:schemas-microsoft-com:office:office" xmlns:r="http://schemas.openxmlformats.org/officeDocument/2006/relationships" xmlns:m="http://schemas.openxmlformats.org/officeDocument/2006/math" xmlns:v="urn:schemas-microsoft-com:vml" xmlns:wp14="http://schemas.microsoft.com/office/word/2010/wordprocessingDrawing" xmlns:wp="http://schemas.openxmlformats.org/drawingml/2006/wordprocessingDrawing" xmlns:w10="urn:schemas-microsoft-com:office:word" xmlns:w="http://schemas.openxmlformats.org/wordprocessingml/2006/main" xmlns:w14="http://schemas.microsoft.com/office/word/2010/wordml" xmlns:wpg="http://schemas.microsoft.com/office/word/2010/wordprocessingGroup" xmlns:wpi="http://schemas.microsoft.com/office/word/2010/wordprocessingInk" xmlns:wne="http://schemas.microsoft.com/office/word/2006/wordml" xmlns:wps="http://schemas.microsoft.com/office/word/2010/wordprocessingShape" mc:Ignorable="w14 wp14">
   <w:body>
     <w:p>
       <w:r>
-        <w:t>Game: super mertroid</w:t>
+        <w:t>Game: S</w:t>
+      </w:r>
+      <w:r>
+        <w:t xml:space="preserve">uper </w:t>
+      </w:r>
+      <w:r>
+        <w:t>Metroid</w:t>
       </w:r>
     </w:p>
     <w:p>
@@ -93,7 +99,13 @@
         </w:numPr>
       </w:pPr>
       <w:r>
-        <w:t>Crouching charge mecahnic (morph ball)</w:t>
+        <w:t xml:space="preserve">Crouching charge </w:t>
+      </w:r>
+      <w:r>
+        <w:t>mechanic</w:t>
+      </w:r>
+      <w:r>
+        <w:t xml:space="preserve"> (morph ball)</w:t>
       </w:r>
     </w:p>
     <w:p>
@@ -115,7 +127,57 @@
     </w:p>
     <w:p>
       <w:r>
-        <w:t>The objective of super metroid rescue the metroid lava that is taken at the beginning of the game. The player will need to cntrol the player character (samus) to complete levels to make it to the boss of the world in  order to progress to the next world. This is done for each of the four worlds that you explore in metroid each having varying lecel designs and a spike in diffuclty.</w:t>
+        <w:t xml:space="preserve">The </w:t>
+      </w:r>
+      <w:r>
+        <w:t>objective of Super Metroid rescues</w:t>
+      </w:r>
+      <w:r>
+        <w:t xml:space="preserve"> the </w:t>
+      </w:r>
+      <w:r>
+        <w:t>Metroid</w:t>
+      </w:r>
+      <w:r>
+        <w:t xml:space="preserve"> lava that is taken at the beginning of the game. The player will need to </w:t>
+      </w:r>
+      <w:r>
+        <w:t>control</w:t>
+      </w:r>
+      <w:r>
+        <w:t xml:space="preserve"> the player character (</w:t>
+      </w:r>
+      <w:proofErr w:type="spellStart"/>
+      <w:r>
+        <w:t>samus</w:t>
+      </w:r>
+      <w:proofErr w:type="spellEnd"/>
+      <w:r>
+        <w:t xml:space="preserve">) to complete levels to make it to the boss of the world </w:t>
+      </w:r>
+      <w:r>
+        <w:t>in order</w:t>
+      </w:r>
+      <w:r>
+        <w:t xml:space="preserve"> to progress to the next world. This is done for each of the four worlds that you explore in </w:t>
+      </w:r>
+      <w:r>
+        <w:t>Metroid</w:t>
+      </w:r>
+      <w:r>
+        <w:t xml:space="preserve"> each having varying </w:t>
+      </w:r>
+      <w:r>
+        <w:t>level</w:t>
+      </w:r>
+      <w:r>
+        <w:t xml:space="preserve"> designs and a spike in </w:t>
+      </w:r>
+      <w:r>
+        <w:t>difficulty</w:t>
+      </w:r>
+      <w:r>
+        <w:t>.</w:t>
       </w:r>
     </w:p>
     <w:p>
@@ -128,13 +190,28 @@
         <w:t xml:space="preserve">The art style </w:t>
       </w:r>
       <w:r>
-        <w:t>of super metroid is sprites, it is used throughout the game and is 2d.</w:t>
+        <w:t xml:space="preserve">of super </w:t>
+      </w:r>
+      <w:r>
+        <w:t>Metroid</w:t>
+      </w:r>
+      <w:r>
+        <w:t xml:space="preserve"> is </w:t>
+      </w:r>
+      <w:r>
+        <w:t>sprites;</w:t>
+      </w:r>
+      <w:r>
+        <w:t xml:space="preserve"> it is used throughout the game and is 2d.</w:t>
       </w:r>
     </w:p>
     <w:p/>
     <w:p>
       <w:r>
-        <w:t>Game: random heroes 3</w:t>
+        <w:t>Game: Random H</w:t>
+      </w:r>
+      <w:r>
+        <w:t>eroes 3</w:t>
       </w:r>
     </w:p>
     <w:p>
@@ -175,7 +252,10 @@
         </w:numPr>
       </w:pPr>
       <w:r>
-        <w:t>Heath mechainc</w:t>
+        <w:t xml:space="preserve">Heath </w:t>
+      </w:r>
+      <w:r>
+        <w:t>mechanic</w:t>
       </w:r>
     </w:p>
     <w:p>
@@ -233,7 +313,25 @@
     </w:p>
     <w:p>
       <w:r>
-        <w:t xml:space="preserve">The objective of random hereos 3 is to complete the level within the time limit, this is done by making you way from the beginning to the end of the level while killing the zombies that are spawned. You can earn up to three stars per level, one for completing the level within the time limit, one for killing all the enemies in the level and one for finding the hidden skull within the level. You will earn coins by completing levels and killing enemies, these coins can then be used to buy new weapons which will either do more damage; have a faster rate of fire or </w:t>
+        <w:t xml:space="preserve">The objective of random </w:t>
+      </w:r>
+      <w:r>
+        <w:t>heroes</w:t>
+      </w:r>
+      <w:r>
+        <w:t xml:space="preserve"> 3 is to complete the level within the time </w:t>
+      </w:r>
+      <w:r>
+        <w:t>limit;</w:t>
+      </w:r>
+      <w:r>
+        <w:t xml:space="preserve"> this is done by making you way from the beginning to the end of the level while killing the zombies that are spawned. You can earn up to three stars per level, one for completing the level within the time limit, one for killing all the enemies in the level and one for finding the hidden skull within the level. You will earn coins by completing levels and killing enemies, these coins can then be used to buy new weapons which will </w:t>
+      </w:r>
+      <w:r>
+        <w:t>do</w:t>
+      </w:r>
+      <w:r>
+        <w:t xml:space="preserve"> more damage; have a faster rate of fire or </w:t>
       </w:r>
       <w:r>
         <w:t>have more stability.</w:t>
@@ -247,7 +345,22 @@
     <w:p>
       <w:r>
         <w:lastRenderedPageBreak/>
-        <w:t>Random heroes 3 uses pixle art for the eniter game.</w:t>
+        <w:t>Random heroes 3 use</w:t>
+      </w:r>
+      <w:r>
+        <w:t xml:space="preserve"> </w:t>
+      </w:r>
+      <w:r>
+        <w:t>pixel</w:t>
+      </w:r>
+      <w:r>
+        <w:t xml:space="preserve"> art for the </w:t>
+      </w:r>
+      <w:r>
+        <w:t>entire</w:t>
+      </w:r>
+      <w:r>
+        <w:t xml:space="preserve"> game.</w:t>
       </w:r>
     </w:p>
     <w:p/>
@@ -256,7 +369,10 @@
         <w:t xml:space="preserve">Game: </w:t>
       </w:r>
       <w:r>
-        <w:t xml:space="preserve">super contra </w:t>
+        <w:t>Super C</w:t>
+      </w:r>
+      <w:r>
+        <w:t xml:space="preserve">ontra </w:t>
       </w:r>
     </w:p>
     <w:p>
@@ -346,10 +462,13 @@
     </w:p>
     <w:p>
       <w:r>
-        <w:t>The objective of super contra is to make it through the level by killing enemies that spawn in that shoot at y</w:t>
-      </w:r>
-      <w:r>
-        <w:t>ou, you avoid their bullets and progress through the level until you make it to the boss at the end of the level that will then bring you to the next level.</w:t>
+        <w:t xml:space="preserve">The objective of super contra is to make it through the level by killing enemies that spawn in that shoot at </w:t>
+      </w:r>
+      <w:r>
+        <w:t>you;</w:t>
+      </w:r>
+      <w:r>
+        <w:t xml:space="preserve"> you avoid their bullets and progress through the level until you make it to the boss at the end of the level that will then bring you to the next level.</w:t>
       </w:r>
     </w:p>
     <w:p>
@@ -365,10 +484,21 @@
     <w:p/>
     <w:p>
       <w:r>
-        <w:t>Game: duke nukem</w:t>
-      </w:r>
-      <w:r>
-        <w:t>: manhattan project</w:t>
+        <w:t xml:space="preserve">Game: Duke </w:t>
+      </w:r>
+      <w:proofErr w:type="spellStart"/>
+      <w:r>
+        <w:t>N</w:t>
+      </w:r>
+      <w:r>
+        <w:t>ukem</w:t>
+      </w:r>
+      <w:proofErr w:type="spellEnd"/>
+      <w:r>
+        <w:t>: M</w:t>
+      </w:r>
+      <w:r>
+        <w:t>anhattan project</w:t>
       </w:r>
     </w:p>
     <w:p>
@@ -484,13 +614,30 @@
     </w:p>
     <w:p>
       <w:r>
-        <w:t xml:space="preserve">The objective of duke nukem: manhattan project </w:t>
+        <w:t xml:space="preserve">The objective of Duke </w:t>
+      </w:r>
+      <w:proofErr w:type="spellStart"/>
+      <w:r>
+        <w:t>Nukem</w:t>
+      </w:r>
+      <w:proofErr w:type="spellEnd"/>
+      <w:r>
+        <w:t>: M</w:t>
+      </w:r>
+      <w:r>
+        <w:t xml:space="preserve">anhattan project </w:t>
       </w:r>
       <w:r>
         <w:t xml:space="preserve">is to make it to the boss of the game to </w:t>
       </w:r>
       <w:r>
-        <w:t>save the girl who has a nuke strapped onto her. You make your way through the levels finding keycards to get through the level while killing enemies and avoiding hazards.</w:t>
+        <w:t xml:space="preserve">save the girl who has a nuke strapped onto her. You make your way through the levels finding </w:t>
+      </w:r>
+      <w:r>
+        <w:t>key cards</w:t>
+      </w:r>
+      <w:r>
+        <w:t xml:space="preserve"> to get through the level while killing enemies and avoiding hazards.</w:t>
       </w:r>
     </w:p>
     <w:p>
@@ -500,13 +647,34 @@
     </w:p>
     <w:p>
       <w:r>
-        <w:t>The artsyle of game is a realistic low poly art style.with 2d assests for the hud.</w:t>
+        <w:t xml:space="preserve">The </w:t>
+      </w:r>
+      <w:r>
+        <w:t>art style</w:t>
+      </w:r>
+      <w:r>
+        <w:t xml:space="preserve"> of game is a realistic low poly art </w:t>
+      </w:r>
+      <w:r>
+        <w:t>style. With</w:t>
+      </w:r>
+      <w:r>
+        <w:t xml:space="preserve"> 2d </w:t>
+      </w:r>
+      <w:r>
+        <w:t>assets for the HUD</w:t>
+      </w:r>
+      <w:r>
+        <w:t>.</w:t>
       </w:r>
     </w:p>
     <w:p/>
     <w:p>
       <w:r>
-        <w:t>Game: metal slug 3</w:t>
+        <w:t>Game: Metal S</w:t>
+      </w:r>
+      <w:r>
+        <w:t>lug 3</w:t>
       </w:r>
     </w:p>
     <w:p>
@@ -614,8 +782,16 @@
     <w:p/>
     <w:p>
       <w:r>
-        <w:t>Game: castlevania</w:t>
-      </w:r>
+        <w:t xml:space="preserve">Game: </w:t>
+      </w:r>
+      <w:proofErr w:type="spellStart"/>
+      <w:r>
+        <w:t>C</w:t>
+      </w:r>
+      <w:r>
+        <w:t>astlevania</w:t>
+      </w:r>
+      <w:proofErr w:type="spellEnd"/>
     </w:p>
     <w:p>
       <w:r>
@@ -679,7 +855,7 @@
         </w:numPr>
       </w:pPr>
       <w:r>
-        <w:t>pick-upd</w:t>
+        <w:t>pick-ups</w:t>
       </w:r>
     </w:p>
     <w:p>
@@ -694,7 +870,21 @@
     </w:p>
     <w:p>
       <w:r>
-        <w:t>The objective of the game is to make it through the castle, killing enemies along the way until the player has made it to the boss at the end of each stage, there is a total of 18 stages with the last stagin having dracula himself as the boss, which the player will have to defeat in order to complete the game</w:t>
+        <w:t xml:space="preserve">The objective of the game is to make it through the castle, killing enemies along the way until the player has made it to the boss at the end of each stage, there is a total of 18 stages with the last </w:t>
+      </w:r>
+      <w:r>
+        <w:t>staging</w:t>
+      </w:r>
+      <w:r>
+        <w:t xml:space="preserve"> having </w:t>
+      </w:r>
+      <w:r>
+        <w:t>Dracula</w:t>
+      </w:r>
+      <w:bookmarkStart w:id="0" w:name="_GoBack"/>
+      <w:bookmarkEnd w:id="0"/>
+      <w:r>
+        <w:t xml:space="preserve"> himself as the boss, which the player will have to defeat in order to complete the game</w:t>
       </w:r>
     </w:p>
     <w:p>
@@ -704,11 +894,21 @@
     </w:p>
     <w:p>
       <w:r>
-        <w:t>The art style of this game is 8-bit sprites as uit was developed for the NES.</w:t>
+        <w:t xml:space="preserve">The art style of this game is 8-bit sprites as </w:t>
+      </w:r>
+      <w:proofErr w:type="spellStart"/>
+      <w:r>
+        <w:t>uit</w:t>
+      </w:r>
+      <w:proofErr w:type="spellEnd"/>
+      <w:r>
+        <w:t xml:space="preserve"> was developed for the NES.</w:t>
       </w:r>
     </w:p>
     <w:p/>
     <w:p>
+      <w:proofErr w:type="spellStart"/>
+      <w:proofErr w:type="gramStart"/>
       <w:r>
         <w:rPr>
           <w:rFonts w:ascii="Helvetica" w:hAnsi="Helvetica" w:cs="Helvetica"/>
@@ -717,8 +917,30 @@
           <w:shd w:val="clear" w:color="auto" w:fill="FDFF9A"/>
         </w:rPr>
         <w:lastRenderedPageBreak/>
-        <w:t>nesguide. (2010). </w:t>
-      </w:r>
+        <w:t>nesguide</w:t>
+      </w:r>
+      <w:proofErr w:type="spellEnd"/>
+      <w:proofErr w:type="gramEnd"/>
+      <w:r>
+        <w:rPr>
+          <w:rFonts w:ascii="Helvetica" w:hAnsi="Helvetica" w:cs="Helvetica"/>
+          <w:sz w:val="27"/>
+          <w:szCs w:val="27"/>
+          <w:shd w:val="clear" w:color="auto" w:fill="FDFF9A"/>
+        </w:rPr>
+        <w:t xml:space="preserve">. </w:t>
+      </w:r>
+      <w:proofErr w:type="gramStart"/>
+      <w:r>
+        <w:rPr>
+          <w:rFonts w:ascii="Helvetica" w:hAnsi="Helvetica" w:cs="Helvetica"/>
+          <w:sz w:val="27"/>
+          <w:szCs w:val="27"/>
+          <w:shd w:val="clear" w:color="auto" w:fill="FDFF9A"/>
+        </w:rPr>
+        <w:t>(2010). </w:t>
+      </w:r>
+      <w:proofErr w:type="spellStart"/>
       <w:r>
         <w:rPr>
           <w:rStyle w:val="Emphasis"/>
@@ -727,25 +949,57 @@
           <w:szCs w:val="27"/>
           <w:shd w:val="clear" w:color="auto" w:fill="FDFF9A"/>
         </w:rPr>
-        <w:t>Castlevania - NES Gameplay</w:t>
-      </w:r>
-      <w:r>
-        <w:rPr>
-          <w:rFonts w:ascii="Helvetica" w:hAnsi="Helvetica" w:cs="Helvetica"/>
-          <w:sz w:val="27"/>
-          <w:szCs w:val="27"/>
-          <w:shd w:val="clear" w:color="auto" w:fill="FDFF9A"/>
-        </w:rPr>
-        <w:t xml:space="preserve">. </w:t>
-      </w:r>
-      <w:r>
-        <w:rPr>
-          <w:rFonts w:ascii="Helvetica" w:hAnsi="Helvetica" w:cs="Helvetica"/>
-          <w:sz w:val="27"/>
-          <w:szCs w:val="27"/>
-          <w:shd w:val="clear" w:color="auto" w:fill="FDFF9A"/>
-        </w:rPr>
-        <w:t>[Online Video]. 2 September 2010</w:t>
+        <w:t>Castlevania</w:t>
+      </w:r>
+      <w:proofErr w:type="spellEnd"/>
+      <w:r>
+        <w:rPr>
+          <w:rStyle w:val="Emphasis"/>
+          <w:rFonts w:ascii="Helvetica" w:hAnsi="Helvetica" w:cs="Helvetica"/>
+          <w:sz w:val="27"/>
+          <w:szCs w:val="27"/>
+          <w:shd w:val="clear" w:color="auto" w:fill="FDFF9A"/>
+        </w:rPr>
+        <w:t xml:space="preserve"> - NES Gameplay</w:t>
+      </w:r>
+      <w:r>
+        <w:rPr>
+          <w:rFonts w:ascii="Helvetica" w:hAnsi="Helvetica" w:cs="Helvetica"/>
+          <w:sz w:val="27"/>
+          <w:szCs w:val="27"/>
+          <w:shd w:val="clear" w:color="auto" w:fill="FDFF9A"/>
+        </w:rPr>
+        <w:t>.</w:t>
+      </w:r>
+      <w:proofErr w:type="gramEnd"/>
+      <w:r>
+        <w:rPr>
+          <w:rFonts w:ascii="Helvetica" w:hAnsi="Helvetica" w:cs="Helvetica"/>
+          <w:sz w:val="27"/>
+          <w:szCs w:val="27"/>
+          <w:shd w:val="clear" w:color="auto" w:fill="FDFF9A"/>
+        </w:rPr>
+        <w:t xml:space="preserve"> </w:t>
+      </w:r>
+      <w:proofErr w:type="gramStart"/>
+      <w:r>
+        <w:rPr>
+          <w:rFonts w:ascii="Helvetica" w:hAnsi="Helvetica" w:cs="Helvetica"/>
+          <w:sz w:val="27"/>
+          <w:szCs w:val="27"/>
+          <w:shd w:val="clear" w:color="auto" w:fill="FDFF9A"/>
+        </w:rPr>
+        <w:t>[Online Video].</w:t>
+      </w:r>
+      <w:proofErr w:type="gramEnd"/>
+      <w:r>
+        <w:rPr>
+          <w:rFonts w:ascii="Helvetica" w:hAnsi="Helvetica" w:cs="Helvetica"/>
+          <w:sz w:val="27"/>
+          <w:szCs w:val="27"/>
+          <w:shd w:val="clear" w:color="auto" w:fill="FDFF9A"/>
+        </w:rPr>
+        <w:t xml:space="preserve"> 2 September 2010</w:t>
       </w:r>
       <w:r>
         <w:rPr>
@@ -756,7 +1010,7 @@
         </w:rPr>
         <w:t>. Available from: </w:t>
       </w:r>
-      <w:hyperlink r:id="rId5" w:tgtFrame="_blank" w:history="1">
+      <w:hyperlink r:id="rId6" w:tgtFrame="_blank" w:history="1">
         <w:r>
           <w:rPr>
             <w:rStyle w:val="Hyperlink"/>
@@ -777,26 +1031,69 @@
           <w:szCs w:val="27"/>
           <w:shd w:val="clear" w:color="auto" w:fill="FDFF9A"/>
         </w:rPr>
-        <w:t>. [Accessed: 1 January 2018].</w:t>
-      </w:r>
-    </w:p>
-    <w:p>
-      <w:pPr>
-        <w:rPr>
-          <w:rFonts w:ascii="Helvetica" w:hAnsi="Helvetica" w:cs="Helvetica"/>
-          <w:sz w:val="27"/>
-          <w:szCs w:val="27"/>
-          <w:shd w:val="clear" w:color="auto" w:fill="FDFF9A"/>
-        </w:rPr>
-      </w:pPr>
-      <w:r>
-        <w:rPr>
-          <w:rFonts w:ascii="Helvetica" w:hAnsi="Helvetica" w:cs="Helvetica"/>
-          <w:sz w:val="27"/>
-          <w:szCs w:val="27"/>
-          <w:shd w:val="clear" w:color="auto" w:fill="FDFF9A"/>
-        </w:rPr>
-        <w:t>TheZdiego. (2012). </w:t>
+        <w:t xml:space="preserve">. </w:t>
+      </w:r>
+      <w:proofErr w:type="gramStart"/>
+      <w:r>
+        <w:rPr>
+          <w:rFonts w:ascii="Helvetica" w:hAnsi="Helvetica" w:cs="Helvetica"/>
+          <w:sz w:val="27"/>
+          <w:szCs w:val="27"/>
+          <w:shd w:val="clear" w:color="auto" w:fill="FDFF9A"/>
+        </w:rPr>
+        <w:t>[Accessed: 1 January 2018].</w:t>
+      </w:r>
+      <w:proofErr w:type="gramEnd"/>
+    </w:p>
+    <w:p>
+      <w:pPr>
+        <w:rPr>
+          <w:rFonts w:ascii="Helvetica" w:hAnsi="Helvetica" w:cs="Helvetica"/>
+          <w:sz w:val="27"/>
+          <w:szCs w:val="27"/>
+          <w:shd w:val="clear" w:color="auto" w:fill="FDFF9A"/>
+        </w:rPr>
+      </w:pPr>
+      <w:proofErr w:type="spellStart"/>
+      <w:proofErr w:type="gramStart"/>
+      <w:r>
+        <w:rPr>
+          <w:rFonts w:ascii="Helvetica" w:hAnsi="Helvetica" w:cs="Helvetica"/>
+          <w:sz w:val="27"/>
+          <w:szCs w:val="27"/>
+          <w:shd w:val="clear" w:color="auto" w:fill="FDFF9A"/>
+        </w:rPr>
+        <w:t>TheZdiego</w:t>
+      </w:r>
+      <w:proofErr w:type="spellEnd"/>
+      <w:r>
+        <w:rPr>
+          <w:rFonts w:ascii="Helvetica" w:hAnsi="Helvetica" w:cs="Helvetica"/>
+          <w:sz w:val="27"/>
+          <w:szCs w:val="27"/>
+          <w:shd w:val="clear" w:color="auto" w:fill="FDFF9A"/>
+        </w:rPr>
+        <w:t>.</w:t>
+      </w:r>
+      <w:proofErr w:type="gramEnd"/>
+      <w:r>
+        <w:rPr>
+          <w:rFonts w:ascii="Helvetica" w:hAnsi="Helvetica" w:cs="Helvetica"/>
+          <w:sz w:val="27"/>
+          <w:szCs w:val="27"/>
+          <w:shd w:val="clear" w:color="auto" w:fill="FDFF9A"/>
+        </w:rPr>
+        <w:t xml:space="preserve"> </w:t>
+      </w:r>
+      <w:proofErr w:type="gramStart"/>
+      <w:r>
+        <w:rPr>
+          <w:rFonts w:ascii="Helvetica" w:hAnsi="Helvetica" w:cs="Helvetica"/>
+          <w:sz w:val="27"/>
+          <w:szCs w:val="27"/>
+          <w:shd w:val="clear" w:color="auto" w:fill="FDFF9A"/>
+        </w:rPr>
+        <w:t>(2012). </w:t>
       </w:r>
       <w:r>
         <w:rPr>
@@ -815,7 +1112,37 @@
           <w:szCs w:val="27"/>
           <w:shd w:val="clear" w:color="auto" w:fill="FDFF9A"/>
         </w:rPr>
-        <w:t>. [Online Video]. 6 September 2012</w:t>
+        <w:t>.</w:t>
+      </w:r>
+      <w:proofErr w:type="gramEnd"/>
+      <w:r>
+        <w:rPr>
+          <w:rFonts w:ascii="Helvetica" w:hAnsi="Helvetica" w:cs="Helvetica"/>
+          <w:sz w:val="27"/>
+          <w:szCs w:val="27"/>
+          <w:shd w:val="clear" w:color="auto" w:fill="FDFF9A"/>
+        </w:rPr>
+        <w:t xml:space="preserve"> </w:t>
+      </w:r>
+      <w:proofErr w:type="gramStart"/>
+      <w:r>
+        <w:rPr>
+          <w:rFonts w:ascii="Helvetica" w:hAnsi="Helvetica" w:cs="Helvetica"/>
+          <w:sz w:val="27"/>
+          <w:szCs w:val="27"/>
+          <w:shd w:val="clear" w:color="auto" w:fill="FDFF9A"/>
+        </w:rPr>
+        <w:t>[Online Video].</w:t>
+      </w:r>
+      <w:proofErr w:type="gramEnd"/>
+      <w:r>
+        <w:rPr>
+          <w:rFonts w:ascii="Helvetica" w:hAnsi="Helvetica" w:cs="Helvetica"/>
+          <w:sz w:val="27"/>
+          <w:szCs w:val="27"/>
+          <w:shd w:val="clear" w:color="auto" w:fill="FDFF9A"/>
+        </w:rPr>
+        <w:t xml:space="preserve"> 6 September 2012</w:t>
       </w:r>
       <w:r>
         <w:rPr>
@@ -826,7 +1153,7 @@
         </w:rPr>
         <w:t>. Available from: </w:t>
       </w:r>
-      <w:hyperlink r:id="rId6" w:tgtFrame="_blank" w:history="1">
+      <w:hyperlink r:id="rId7" w:tgtFrame="_blank" w:history="1">
         <w:r>
           <w:rPr>
             <w:rStyle w:val="Hyperlink"/>
@@ -847,8 +1174,19 @@
           <w:szCs w:val="27"/>
           <w:shd w:val="clear" w:color="auto" w:fill="FDFF9A"/>
         </w:rPr>
-        <w:t>. [Accessed: 1 January 2018].</w:t>
-      </w:r>
+        <w:t xml:space="preserve">. </w:t>
+      </w:r>
+      <w:proofErr w:type="gramStart"/>
+      <w:r>
+        <w:rPr>
+          <w:rFonts w:ascii="Helvetica" w:hAnsi="Helvetica" w:cs="Helvetica"/>
+          <w:sz w:val="27"/>
+          <w:szCs w:val="27"/>
+          <w:shd w:val="clear" w:color="auto" w:fill="FDFF9A"/>
+        </w:rPr>
+        <w:t>[Accessed: 1 January 2018].</w:t>
+      </w:r>
+      <w:proofErr w:type="gramEnd"/>
     </w:p>
     <w:p>
       <w:pPr>
@@ -885,27 +1223,109 @@
           <w:szCs w:val="27"/>
           <w:shd w:val="clear" w:color="auto" w:fill="FDFF9A"/>
         </w:rPr>
-        <w:t>Duke Nukem: Manhattan Project Level 1</w:t>
-      </w:r>
-      <w:r>
-        <w:rPr>
-          <w:rFonts w:ascii="Helvetica" w:hAnsi="Helvetica" w:cs="Helvetica"/>
-          <w:sz w:val="27"/>
-          <w:szCs w:val="27"/>
-          <w:shd w:val="clear" w:color="auto" w:fill="FDFF9A"/>
-        </w:rPr>
-        <w:t>. [Online Video]. 17 Fevurary 2008</w:t>
-      </w:r>
-      <w:r>
-        <w:rPr>
-          <w:rFonts w:ascii="Helvetica" w:hAnsi="Helvetica" w:cs="Helvetica"/>
-          <w:sz w:val="27"/>
-          <w:szCs w:val="27"/>
-          <w:shd w:val="clear" w:color="auto" w:fill="FDFF9A"/>
-        </w:rPr>
-        <w:t>. Available from: </w:t>
-      </w:r>
-      <w:hyperlink r:id="rId7" w:tgtFrame="_blank" w:history="1">
+        <w:t xml:space="preserve">Duke </w:t>
+      </w:r>
+      <w:proofErr w:type="spellStart"/>
+      <w:r>
+        <w:rPr>
+          <w:rStyle w:val="Emphasis"/>
+          <w:rFonts w:ascii="Helvetica" w:hAnsi="Helvetica" w:cs="Helvetica"/>
+          <w:sz w:val="27"/>
+          <w:szCs w:val="27"/>
+          <w:shd w:val="clear" w:color="auto" w:fill="FDFF9A"/>
+        </w:rPr>
+        <w:t>Nukem</w:t>
+      </w:r>
+      <w:proofErr w:type="spellEnd"/>
+      <w:r>
+        <w:rPr>
+          <w:rStyle w:val="Emphasis"/>
+          <w:rFonts w:ascii="Helvetica" w:hAnsi="Helvetica" w:cs="Helvetica"/>
+          <w:sz w:val="27"/>
+          <w:szCs w:val="27"/>
+          <w:shd w:val="clear" w:color="auto" w:fill="FDFF9A"/>
+        </w:rPr>
+        <w:t>: Manhattan Project Level 1</w:t>
+      </w:r>
+      <w:r>
+        <w:rPr>
+          <w:rFonts w:ascii="Helvetica" w:hAnsi="Helvetica" w:cs="Helvetica"/>
+          <w:sz w:val="27"/>
+          <w:szCs w:val="27"/>
+          <w:shd w:val="clear" w:color="auto" w:fill="FDFF9A"/>
+        </w:rPr>
+        <w:t xml:space="preserve">. </w:t>
+      </w:r>
+      <w:proofErr w:type="gramStart"/>
+      <w:r>
+        <w:rPr>
+          <w:rFonts w:ascii="Helvetica" w:hAnsi="Helvetica" w:cs="Helvetica"/>
+          <w:sz w:val="27"/>
+          <w:szCs w:val="27"/>
+          <w:shd w:val="clear" w:color="auto" w:fill="FDFF9A"/>
+        </w:rPr>
+        <w:t>[Online Video].</w:t>
+      </w:r>
+      <w:proofErr w:type="gramEnd"/>
+      <w:r>
+        <w:rPr>
+          <w:rFonts w:ascii="Helvetica" w:hAnsi="Helvetica" w:cs="Helvetica"/>
+          <w:sz w:val="27"/>
+          <w:szCs w:val="27"/>
+          <w:shd w:val="clear" w:color="auto" w:fill="FDFF9A"/>
+        </w:rPr>
+        <w:t xml:space="preserve"> </w:t>
+      </w:r>
+      <w:proofErr w:type="gramStart"/>
+      <w:r>
+        <w:rPr>
+          <w:rFonts w:ascii="Helvetica" w:hAnsi="Helvetica" w:cs="Helvetica"/>
+          <w:sz w:val="27"/>
+          <w:szCs w:val="27"/>
+          <w:shd w:val="clear" w:color="auto" w:fill="FDFF9A"/>
+        </w:rPr>
+        <w:t xml:space="preserve">17 </w:t>
+      </w:r>
+      <w:proofErr w:type="spellStart"/>
+      <w:r>
+        <w:rPr>
+          <w:rFonts w:ascii="Helvetica" w:hAnsi="Helvetica" w:cs="Helvetica"/>
+          <w:sz w:val="27"/>
+          <w:szCs w:val="27"/>
+          <w:shd w:val="clear" w:color="auto" w:fill="FDFF9A"/>
+        </w:rPr>
+        <w:t>Fevurary</w:t>
+      </w:r>
+      <w:proofErr w:type="spellEnd"/>
+      <w:r>
+        <w:rPr>
+          <w:rFonts w:ascii="Helvetica" w:hAnsi="Helvetica" w:cs="Helvetica"/>
+          <w:sz w:val="27"/>
+          <w:szCs w:val="27"/>
+          <w:shd w:val="clear" w:color="auto" w:fill="FDFF9A"/>
+        </w:rPr>
+        <w:t xml:space="preserve"> 2008</w:t>
+      </w:r>
+      <w:r>
+        <w:rPr>
+          <w:rFonts w:ascii="Helvetica" w:hAnsi="Helvetica" w:cs="Helvetica"/>
+          <w:sz w:val="27"/>
+          <w:szCs w:val="27"/>
+          <w:shd w:val="clear" w:color="auto" w:fill="FDFF9A"/>
+        </w:rPr>
+        <w:t>.</w:t>
+      </w:r>
+      <w:proofErr w:type="gramEnd"/>
+      <w:r>
+        <w:rPr>
+          <w:rFonts w:ascii="Helvetica" w:hAnsi="Helvetica" w:cs="Helvetica"/>
+          <w:sz w:val="27"/>
+          <w:szCs w:val="27"/>
+          <w:shd w:val="clear" w:color="auto" w:fill="FDFF9A"/>
+        </w:rPr>
+        <w:t xml:space="preserve"> Available from: </w:t>
+      </w:r>
+      <w:hyperlink r:id="rId8" w:tgtFrame="_blank" w:history="1">
         <w:r>
           <w:rPr>
             <w:rStyle w:val="Hyperlink"/>
@@ -926,8 +1346,19 @@
           <w:szCs w:val="27"/>
           <w:shd w:val="clear" w:color="auto" w:fill="FDFF9A"/>
         </w:rPr>
-        <w:t>. [Accessed: 1 January 2018].</w:t>
-      </w:r>
+        <w:t xml:space="preserve">. </w:t>
+      </w:r>
+      <w:proofErr w:type="gramStart"/>
+      <w:r>
+        <w:rPr>
+          <w:rFonts w:ascii="Helvetica" w:hAnsi="Helvetica" w:cs="Helvetica"/>
+          <w:sz w:val="27"/>
+          <w:szCs w:val="27"/>
+          <w:shd w:val="clear" w:color="auto" w:fill="FDFF9A"/>
+        </w:rPr>
+        <w:t>[Accessed: 1 January 2018].</w:t>
+      </w:r>
+      <w:proofErr w:type="gramEnd"/>
     </w:p>
     <w:p>
       <w:pPr>
@@ -964,7 +1395,27 @@
           <w:szCs w:val="27"/>
           <w:shd w:val="clear" w:color="auto" w:fill="FDFF9A"/>
         </w:rPr>
-        <w:t>. [Online Video]. 16 July 2012</w:t>
+        <w:t xml:space="preserve">. </w:t>
+      </w:r>
+      <w:proofErr w:type="gramStart"/>
+      <w:r>
+        <w:rPr>
+          <w:rFonts w:ascii="Helvetica" w:hAnsi="Helvetica" w:cs="Helvetica"/>
+          <w:sz w:val="27"/>
+          <w:szCs w:val="27"/>
+          <w:shd w:val="clear" w:color="auto" w:fill="FDFF9A"/>
+        </w:rPr>
+        <w:t>[Online Video].</w:t>
+      </w:r>
+      <w:proofErr w:type="gramEnd"/>
+      <w:r>
+        <w:rPr>
+          <w:rFonts w:ascii="Helvetica" w:hAnsi="Helvetica" w:cs="Helvetica"/>
+          <w:sz w:val="27"/>
+          <w:szCs w:val="27"/>
+          <w:shd w:val="clear" w:color="auto" w:fill="FDFF9A"/>
+        </w:rPr>
+        <w:t xml:space="preserve"> 16 July 2012</w:t>
       </w:r>
       <w:r>
         <w:rPr>
@@ -975,7 +1426,7 @@
         </w:rPr>
         <w:t>. Available from: </w:t>
       </w:r>
-      <w:hyperlink r:id="rId8" w:tgtFrame="_blank" w:history="1">
+      <w:hyperlink r:id="rId9" w:tgtFrame="_blank" w:history="1">
         <w:r>
           <w:rPr>
             <w:rStyle w:val="Hyperlink"/>
@@ -996,25 +1447,46 @@
           <w:szCs w:val="27"/>
           <w:shd w:val="clear" w:color="auto" w:fill="FDFF9A"/>
         </w:rPr>
-        <w:t>. [Accessed: 1 January 2018].</w:t>
-      </w:r>
-    </w:p>
-    <w:p>
-      <w:pPr>
-        <w:rPr>
-          <w:rFonts w:ascii="Helvetica" w:hAnsi="Helvetica" w:cs="Helvetica"/>
-          <w:sz w:val="27"/>
-          <w:szCs w:val="27"/>
-          <w:shd w:val="clear" w:color="auto" w:fill="FDFF9A"/>
-        </w:rPr>
-      </w:pPr>
+        <w:t xml:space="preserve">. </w:t>
+      </w:r>
+      <w:proofErr w:type="gramStart"/>
+      <w:r>
+        <w:rPr>
+          <w:rFonts w:ascii="Helvetica" w:hAnsi="Helvetica" w:cs="Helvetica"/>
+          <w:sz w:val="27"/>
+          <w:szCs w:val="27"/>
+          <w:shd w:val="clear" w:color="auto" w:fill="FDFF9A"/>
+        </w:rPr>
+        <w:t>[Accessed: 1 January 2018].</w:t>
+      </w:r>
+      <w:proofErr w:type="gramEnd"/>
+    </w:p>
+    <w:p>
+      <w:pPr>
+        <w:rPr>
+          <w:rFonts w:ascii="Helvetica" w:hAnsi="Helvetica" w:cs="Helvetica"/>
+          <w:sz w:val="27"/>
+          <w:szCs w:val="27"/>
+          <w:shd w:val="clear" w:color="auto" w:fill="FDFF9A"/>
+        </w:rPr>
+      </w:pPr>
+      <w:proofErr w:type="spellStart"/>
       <w:r>
         <w:rPr>
           <w:rFonts w:ascii="Verdana" w:hAnsi="Verdana"/>
           <w:color w:val="000000"/>
         </w:rPr>
-        <w:t>Bille, H. (2011). </w:t>
-      </w:r>
+        <w:t>Bille</w:t>
+      </w:r>
+      <w:proofErr w:type="spellEnd"/>
+      <w:r>
+        <w:rPr>
+          <w:rFonts w:ascii="Verdana" w:hAnsi="Verdana"/>
+          <w:color w:val="000000"/>
+        </w:rPr>
+        <w:t>, H. (2011). </w:t>
+      </w:r>
+      <w:proofErr w:type="gramStart"/>
       <w:r>
         <w:rPr>
           <w:rFonts w:ascii="Verdana" w:hAnsi="Verdana"/>
@@ -1022,7 +1494,37 @@
           <w:iCs/>
           <w:color w:val="000000"/>
         </w:rPr>
-        <w:t>analysis of super metroid.</w:t>
+        <w:t>analysis</w:t>
+      </w:r>
+      <w:proofErr w:type="gramEnd"/>
+      <w:r>
+        <w:rPr>
+          <w:rFonts w:ascii="Verdana" w:hAnsi="Verdana"/>
+          <w:i/>
+          <w:iCs/>
+          <w:color w:val="000000"/>
+        </w:rPr>
+        <w:t xml:space="preserve"> of super </w:t>
+      </w:r>
+      <w:proofErr w:type="spellStart"/>
+      <w:r>
+        <w:rPr>
+          <w:rFonts w:ascii="Verdana" w:hAnsi="Verdana"/>
+          <w:i/>
+          <w:iCs/>
+          <w:color w:val="000000"/>
+        </w:rPr>
+        <w:t>metroid</w:t>
+      </w:r>
+      <w:proofErr w:type="spellEnd"/>
+      <w:r>
+        <w:rPr>
+          <w:rFonts w:ascii="Verdana" w:hAnsi="Verdana"/>
+          <w:i/>
+          <w:iCs/>
+          <w:color w:val="000000"/>
+        </w:rPr>
+        <w:t>.</w:t>
       </w:r>
       <w:r>
         <w:rPr>
@@ -1044,7 +1546,7 @@
 </file>
 
 <file path=word/numbering.xml><?xml version="1.0" encoding="utf-8"?>
-<w:numbering xmlns:ve="http://schemas.openxmlformats.org/markup-compatibility/2006" xmlns:o="urn:schemas-microsoft-com:office:office" xmlns:r="http://schemas.openxmlformats.org/officeDocument/2006/relationships" xmlns:m="http://schemas.openxmlformats.org/officeDocument/2006/math" xmlns:v="urn:schemas-microsoft-com:vml" xmlns:wp="http://schemas.openxmlformats.org/drawingml/2006/wordprocessingDrawing" xmlns:w10="urn:schemas-microsoft-com:office:word" xmlns:w="http://schemas.openxmlformats.org/wordprocessingml/2006/main" xmlns:wne="http://schemas.microsoft.com/office/word/2006/wordml">
+<w:numbering xmlns:wpc="http://schemas.microsoft.com/office/word/2010/wordprocessingCanvas" xmlns:mc="http://schemas.openxmlformats.org/markup-compatibility/2006" xmlns:o="urn:schemas-microsoft-com:office:office" xmlns:r="http://schemas.openxmlformats.org/officeDocument/2006/relationships" xmlns:m="http://schemas.openxmlformats.org/officeDocument/2006/math" xmlns:v="urn:schemas-microsoft-com:vml" xmlns:wp14="http://schemas.microsoft.com/office/word/2010/wordprocessingDrawing" xmlns:wp="http://schemas.openxmlformats.org/drawingml/2006/wordprocessingDrawing" xmlns:w10="urn:schemas-microsoft-com:office:word" xmlns:w="http://schemas.openxmlformats.org/wordprocessingml/2006/main" xmlns:w14="http://schemas.microsoft.com/office/word/2010/wordml" xmlns:wpg="http://schemas.microsoft.com/office/word/2010/wordprocessingGroup" xmlns:wpi="http://schemas.microsoft.com/office/word/2010/wordprocessingInk" xmlns:wne="http://schemas.microsoft.com/office/word/2006/wordml" xmlns:wps="http://schemas.microsoft.com/office/word/2010/wordprocessingShape" mc:Ignorable="w14 wp14">
   <w:abstractNum w:abstractNumId="0">
     <w:nsid w:val="241501C7"/>
     <w:multiLevelType w:val="hybridMultilevel"/>
@@ -1745,7 +2247,7 @@
 </file>
 
 <file path=word/styles.xml><?xml version="1.0" encoding="utf-8"?>
-<w:styles xmlns:r="http://schemas.openxmlformats.org/officeDocument/2006/relationships" xmlns:w="http://schemas.openxmlformats.org/wordprocessingml/2006/main">
+<w:styles xmlns:mc="http://schemas.openxmlformats.org/markup-compatibility/2006" xmlns:r="http://schemas.openxmlformats.org/officeDocument/2006/relationships" xmlns:w="http://schemas.openxmlformats.org/wordprocessingml/2006/main" xmlns:w14="http://schemas.microsoft.com/office/word/2010/wordml" mc:Ignorable="w14">
   <w:docDefaults>
     <w:rPrDefault>
       <w:rPr>
@@ -1916,7 +2418,6 @@
     <w:uiPriority w:val="99"/>
     <w:semiHidden/>
     <w:unhideWhenUsed/>
-    <w:qFormat/>
     <w:tblPr>
       <w:tblInd w:w="0" w:type="dxa"/>
       <w:tblCellMar>
@@ -1977,6 +2478,196 @@
       <w:color w:val="800080" w:themeColor="followedHyperlink"/>
       <w:u w:val="single"/>
     </w:rPr>
+  </w:style>
+</w:styles>
+</file>
+
+<file path=word/stylesWithEffects.xml><?xml version="1.0" encoding="utf-8"?>
+<w:styles xmlns:wpc="http://schemas.microsoft.com/office/word/2010/wordprocessingCanvas" xmlns:mc="http://schemas.openxmlformats.org/markup-compatibility/2006" xmlns:o="urn:schemas-microsoft-com:office:office" xmlns:r="http://schemas.openxmlformats.org/officeDocument/2006/relationships" xmlns:m="http://schemas.openxmlformats.org/officeDocument/2006/math" xmlns:v="urn:schemas-microsoft-com:vml" xmlns:wp14="http://schemas.microsoft.com/office/word/2010/wordprocessingDrawing" xmlns:wp="http://schemas.openxmlformats.org/drawingml/2006/wordprocessingDrawing" xmlns:w10="urn:schemas-microsoft-com:office:word" xmlns:w="http://schemas.openxmlformats.org/wordprocessingml/2006/main" xmlns:w14="http://schemas.microsoft.com/office/word/2010/wordml" xmlns:wpg="http://schemas.microsoft.com/office/word/2010/wordprocessingGroup" xmlns:wpi="http://schemas.microsoft.com/office/word/2010/wordprocessingInk" xmlns:wne="http://schemas.microsoft.com/office/word/2006/wordml" xmlns:wps="http://schemas.microsoft.com/office/word/2010/wordprocessingShape" mc:Ignorable="w14 wp14">
+  <w:docDefaults>
+    <w:rPrDefault>
+      <w:rPr>
+        <w:rFonts w:asciiTheme="minorHAnsi" w:eastAsiaTheme="minorEastAsia" w:hAnsiTheme="minorHAnsi" w:cstheme="minorBidi"/>
+        <w:sz w:val="22"/>
+        <w:szCs w:val="22"/>
+        <w:lang w:val="en-GB" w:eastAsia="en-GB" w:bidi="ar-SA"/>
+      </w:rPr>
+    </w:rPrDefault>
+    <w:pPrDefault>
+      <w:pPr>
+        <w:spacing w:after="200" w:line="276" w:lineRule="auto"/>
+      </w:pPr>
+    </w:pPrDefault>
+  </w:docDefaults>
+  <w:latentStyles w:defLockedState="0" w:defUIPriority="99" w:defSemiHidden="1" w:defUnhideWhenUsed="1" w:defQFormat="0" w:count="267">
+    <w:lsdException w:name="Normal" w:semiHidden="0" w:uiPriority="0" w:unhideWhenUsed="0" w:qFormat="1"/>
+    <w:lsdException w:name="heading 1" w:semiHidden="0" w:uiPriority="9" w:unhideWhenUsed="0" w:qFormat="1"/>
+    <w:lsdException w:name="heading 2" w:uiPriority="9" w:qFormat="1"/>
+    <w:lsdException w:name="heading 3" w:uiPriority="9" w:qFormat="1"/>
+    <w:lsdException w:name="heading 4" w:uiPriority="9" w:qFormat="1"/>
+    <w:lsdException w:name="heading 5" w:uiPriority="9" w:qFormat="1"/>
+    <w:lsdException w:name="heading 6" w:uiPriority="9" w:qFormat="1"/>
+    <w:lsdException w:name="heading 7" w:uiPriority="9" w:qFormat="1"/>
+    <w:lsdException w:name="heading 8" w:uiPriority="9" w:qFormat="1"/>
+    <w:lsdException w:name="heading 9" w:uiPriority="9" w:qFormat="1"/>
+    <w:lsdException w:name="toc 1" w:uiPriority="39"/>
+    <w:lsdException w:name="toc 2" w:uiPriority="39"/>
+    <w:lsdException w:name="toc 3" w:uiPriority="39"/>
+    <w:lsdException w:name="toc 4" w:uiPriority="39"/>
+    <w:lsdException w:name="toc 5" w:uiPriority="39"/>
+    <w:lsdException w:name="toc 6" w:uiPriority="39"/>
+    <w:lsdException w:name="toc 7" w:uiPriority="39"/>
+    <w:lsdException w:name="toc 8" w:uiPriority="39"/>
+    <w:lsdException w:name="toc 9" w:uiPriority="39"/>
+    <w:lsdException w:name="caption" w:uiPriority="35" w:qFormat="1"/>
+    <w:lsdException w:name="Title" w:semiHidden="0" w:uiPriority="10" w:unhideWhenUsed="0" w:qFormat="1"/>
+    <w:lsdException w:name="Default Paragraph Font" w:uiPriority="1"/>
+    <w:lsdException w:name="Subtitle" w:semiHidden="0" w:uiPriority="11" w:unhideWhenUsed="0" w:qFormat="1"/>
+    <w:lsdException w:name="Strong" w:semiHidden="0" w:uiPriority="22" w:unhideWhenUsed="0" w:qFormat="1"/>
+    <w:lsdException w:name="Emphasis" w:semiHidden="0" w:uiPriority="20" w:unhideWhenUsed="0" w:qFormat="1"/>
+    <w:lsdException w:name="Table Grid" w:semiHidden="0" w:uiPriority="59" w:unhideWhenUsed="0"/>
+    <w:lsdException w:name="Placeholder Text" w:unhideWhenUsed="0"/>
+    <w:lsdException w:name="No Spacing" w:semiHidden="0" w:uiPriority="1" w:unhideWhenUsed="0" w:qFormat="1"/>
+    <w:lsdException w:name="Light Shading" w:semiHidden="0" w:uiPriority="60" w:unhideWhenUsed="0"/>
+    <w:lsdException w:name="Light List" w:semiHidden="0" w:uiPriority="61" w:unhideWhenUsed="0"/>
+    <w:lsdException w:name="Light Grid" w:semiHidden="0" w:uiPriority="62" w:unhideWhenUsed="0"/>
+    <w:lsdException w:name="Medium Shading 1" w:semiHidden="0" w:uiPriority="63" w:unhideWhenUsed="0"/>
+    <w:lsdException w:name="Medium Shading 2" w:semiHidden="0" w:uiPriority="64" w:unhideWhenUsed="0"/>
+    <w:lsdException w:name="Medium List 1" w:semiHidden="0" w:uiPriority="65" w:unhideWhenUsed="0"/>
+    <w:lsdException w:name="Medium List 2" w:semiHidden="0" w:uiPriority="66" w:unhideWhenUsed="0"/>
+    <w:lsdException w:name="Medium Grid 1" w:semiHidden="0" w:uiPriority="67" w:unhideWhenUsed="0"/>
+    <w:lsdException w:name="Medium Grid 2" w:semiHidden="0" w:uiPriority="68" w:unhideWhenUsed="0"/>
+    <w:lsdException w:name="Medium Grid 3" w:semiHidden="0" w:uiPriority="69" w:unhideWhenUsed="0"/>
+    <w:lsdException w:name="Dark List" w:semiHidden="0" w:uiPriority="70" w:unhideWhenUsed="0"/>
+    <w:lsdException w:name="Colorful Shading" w:semiHidden="0" w:uiPriority="71" w:unhideWhenUsed="0"/>
+    <w:lsdException w:name="Colorful List" w:semiHidden="0" w:uiPriority="72" w:unhideWhenUsed="0"/>
+    <w:lsdException w:name="Colorful Grid" w:semiHidden="0" w:uiPriority="73" w:unhideWhenUsed="0"/>
+    <w:lsdException w:name="Light Shading Accent 1" w:semiHidden="0" w:uiPriority="60" w:unhideWhenUsed="0"/>
+    <w:lsdException w:name="Light List Accent 1" w:semiHidden="0" w:uiPriority="61" w:unhideWhenUsed="0"/>
+    <w:lsdException w:name="Light Grid Accent 1" w:semiHidden="0" w:uiPriority="62" w:unhideWhenUsed="0"/>
+    <w:lsdException w:name="Medium Shading 1 Accent 1" w:semiHidden="0" w:uiPriority="63" w:unhideWhenUsed="0"/>
+    <w:lsdException w:name="Medium Shading 2 Accent 1" w:semiHidden="0" w:uiPriority="64" w:unhideWhenUsed="0"/>
+    <w:lsdException w:name="Medium List 1 Accent 1" w:semiHidden="0" w:uiPriority="65" w:unhideWhenUsed="0"/>
+    <w:lsdException w:name="Revision" w:unhideWhenUsed="0"/>
+    <w:lsdException w:name="List Paragraph" w:semiHidden="0" w:uiPriority="34" w:unhideWhenUsed="0" w:qFormat="1"/>
+    <w:lsdException w:name="Quote" w:semiHidden="0" w:uiPriority="29" w:unhideWhenUsed="0" w:qFormat="1"/>
+    <w:lsdException w:name="Intense Quote" w:semiHidden="0" w:uiPriority="30" w:unhideWhenUsed="0" w:qFormat="1"/>
+    <w:lsdException w:name="Medium List 2 Accent 1" w:semiHidden="0" w:uiPriority="66" w:unhideWhenUsed="0"/>
+    <w:lsdException w:name="Medium Grid 1 Accent 1" w:semiHidden="0" w:uiPriority="67" w:unhideWhenUsed="0"/>
+    <w:lsdException w:name="Medium Grid 2 Accent 1" w:semiHidden="0" w:uiPriority="68" w:unhideWhenUsed="0"/>
+    <w:lsdException w:name="Medium Grid 3 Accent 1" w:semiHidden="0" w:uiPriority="69" w:unhideWhenUsed="0"/>
+    <w:lsdException w:name="Dark List Accent 1" w:semiHidden="0" w:uiPriority="70" w:unhideWhenUsed="0"/>
+    <w:lsdException w:name="Colorful Shading Accent 1" w:semiHidden="0" w:uiPriority="71" w:unhideWhenUsed="0"/>
+    <w:lsdException w:name="Colorful List Accent 1" w:semiHidden="0" w:uiPriority="72" w:unhideWhenUsed="0"/>
+    <w:lsdException w:name="Colorful Grid Accent 1" w:semiHidden="0" w:uiPriority="73" w:unhideWhenUsed="0"/>
+    <w:lsdException w:name="Light Shading Accent 2" w:semiHidden="0" w:uiPriority="60" w:unhideWhenUsed="0"/>
+    <w:lsdException w:name="Light List Accent 2" w:semiHidden="0" w:uiPriority="61" w:unhideWhenUsed="0"/>
+    <w:lsdException w:name="Light Grid Accent 2" w:semiHidden="0" w:uiPriority="62" w:unhideWhenUsed="0"/>
+    <w:lsdException w:name="Medium Shading 1 Accent 2" w:semiHidden="0" w:uiPriority="63" w:unhideWhenUsed="0"/>
+    <w:lsdException w:name="Medium Shading 2 Accent 2" w:semiHidden="0" w:uiPriority="64" w:unhideWhenUsed="0"/>
+    <w:lsdException w:name="Medium List 1 Accent 2" w:semiHidden="0" w:uiPriority="65" w:unhideWhenUsed="0"/>
+    <w:lsdException w:name="Medium List 2 Accent 2" w:semiHidden="0" w:uiPriority="66" w:unhideWhenUsed="0"/>
+    <w:lsdException w:name="Medium Grid 1 Accent 2" w:semiHidden="0" w:uiPriority="67" w:unhideWhenUsed="0"/>
+    <w:lsdException w:name="Medium Grid 2 Accent 2" w:semiHidden="0" w:uiPriority="68" w:unhideWhenUsed="0"/>
+    <w:lsdException w:name="Medium Grid 3 Accent 2" w:semiHidden="0" w:uiPriority="69" w:unhideWhenUsed="0"/>
+    <w:lsdException w:name="Dark List Accent 2" w:semiHidden="0" w:uiPriority="70" w:unhideWhenUsed="0"/>
+    <w:lsdException w:name="Colorful Shading Accent 2" w:semiHidden="0" w:uiPriority="71" w:unhideWhenUsed="0"/>
+    <w:lsdException w:name="Colorful List Accent 2" w:semiHidden="0" w:uiPriority="72" w:unhideWhenUsed="0"/>
+    <w:lsdException w:name="Colorful Grid Accent 2" w:semiHidden="0" w:uiPriority="73" w:unhideWhenUsed="0"/>
+    <w:lsdException w:name="Light Shading Accent 3" w:semiHidden="0" w:uiPriority="60" w:unhideWhenUsed="0"/>
+    <w:lsdException w:name="Light List Accent 3" w:semiHidden="0" w:uiPriority="61" w:unhideWhenUsed="0"/>
+    <w:lsdException w:name="Light Grid Accent 3" w:semiHidden="0" w:uiPriority="62" w:unhideWhenUsed="0"/>
+    <w:lsdException w:name="Medium Shading 1 Accent 3" w:semiHidden="0" w:uiPriority="63" w:unhideWhenUsed="0"/>
+    <w:lsdException w:name="Medium Shading 2 Accent 3" w:semiHidden="0" w:uiPriority="64" w:unhideWhenUsed="0"/>
+    <w:lsdException w:name="Medium List 1 Accent 3" w:semiHidden="0" w:uiPriority="65" w:unhideWhenUsed="0"/>
+    <w:lsdException w:name="Medium List 2 Accent 3" w:semiHidden="0" w:uiPriority="66" w:unhideWhenUsed="0"/>
+    <w:lsdException w:name="Medium Grid 1 Accent 3" w:semiHidden="0" w:uiPriority="67" w:unhideWhenUsed="0"/>
+    <w:lsdException w:name="Medium Grid 2 Accent 3" w:semiHidden="0" w:uiPriority="68" w:unhideWhenUsed="0"/>
+    <w:lsdException w:name="Medium Grid 3 Accent 3" w:semiHidden="0" w:uiPriority="69" w:unhideWhenUsed="0"/>
+    <w:lsdException w:name="Dark List Accent 3" w:semiHidden="0" w:uiPriority="70" w:unhideWhenUsed="0"/>
+    <w:lsdException w:name="Colorful Shading Accent 3" w:semiHidden="0" w:uiPriority="71" w:unhideWhenUsed="0"/>
+    <w:lsdException w:name="Colorful List Accent 3" w:semiHidden="0" w:uiPriority="72" w:unhideWhenUsed="0"/>
+    <w:lsdException w:name="Colorful Grid Accent 3" w:semiHidden="0" w:uiPriority="73" w:unhideWhenUsed="0"/>
+    <w:lsdException w:name="Light Shading Accent 4" w:semiHidden="0" w:uiPriority="60" w:unhideWhenUsed="0"/>
+    <w:lsdException w:name="Light List Accent 4" w:semiHidden="0" w:uiPriority="61" w:unhideWhenUsed="0"/>
+    <w:lsdException w:name="Light Grid Accent 4" w:semiHidden="0" w:uiPriority="62" w:unhideWhenUsed="0"/>
+    <w:lsdException w:name="Medium Shading 1 Accent 4" w:semiHidden="0" w:uiPriority="63" w:unhideWhenUsed="0"/>
+    <w:lsdException w:name="Medium Shading 2 Accent 4" w:semiHidden="0" w:uiPriority="64" w:unhideWhenUsed="0"/>
+    <w:lsdException w:name="Medium List 1 Accent 4" w:semiHidden="0" w:uiPriority="65" w:unhideWhenUsed="0"/>
+    <w:lsdException w:name="Medium List 2 Accent 4" w:semiHidden="0" w:uiPriority="66" w:unhideWhenUsed="0"/>
+    <w:lsdException w:name="Medium Grid 1 Accent 4" w:semiHidden="0" w:uiPriority="67" w:unhideWhenUsed="0"/>
+    <w:lsdException w:name="Medium Grid 2 Accent 4" w:semiHidden="0" w:uiPriority="68" w:unhideWhenUsed="0"/>
+    <w:lsdException w:name="Medium Grid 3 Accent 4" w:semiHidden="0" w:uiPriority="69" w:unhideWhenUsed="0"/>
+    <w:lsdException w:name="Dark List Accent 4" w:semiHidden="0" w:uiPriority="70" w:unhideWhenUsed="0"/>
+    <w:lsdException w:name="Colorful Shading Accent 4" w:semiHidden="0" w:uiPriority="71" w:unhideWhenUsed="0"/>
+    <w:lsdException w:name="Colorful List Accent 4" w:semiHidden="0" w:uiPriority="72" w:unhideWhenUsed="0"/>
+    <w:lsdException w:name="Colorful Grid Accent 4" w:semiHidden="0" w:uiPriority="73" w:unhideWhenUsed="0"/>
+    <w:lsdException w:name="Light Shading Accent 5" w:semiHidden="0" w:uiPriority="60" w:unhideWhenUsed="0"/>
+    <w:lsdException w:name="Light List Accent 5" w:semiHidden="0" w:uiPriority="61" w:unhideWhenUsed="0"/>
+    <w:lsdException w:name="Light Grid Accent 5" w:semiHidden="0" w:uiPriority="62" w:unhideWhenUsed="0"/>
+    <w:lsdException w:name="Medium Shading 1 Accent 5" w:semiHidden="0" w:uiPriority="63" w:unhideWhenUsed="0"/>
+    <w:lsdException w:name="Medium Shading 2 Accent 5" w:semiHidden="0" w:uiPriority="64" w:unhideWhenUsed="0"/>
+    <w:lsdException w:name="Medium List 1 Accent 5" w:semiHidden="0" w:uiPriority="65" w:unhideWhenUsed="0"/>
+    <w:lsdException w:name="Medium List 2 Accent 5" w:semiHidden="0" w:uiPriority="66" w:unhideWhenUsed="0"/>
+    <w:lsdException w:name="Medium Grid 1 Accent 5" w:semiHidden="0" w:uiPriority="67" w:unhideWhenUsed="0"/>
+    <w:lsdException w:name="Medium Grid 2 Accent 5" w:semiHidden="0" w:uiPriority="68" w:unhideWhenUsed="0"/>
+    <w:lsdException w:name="Medium Grid 3 Accent 5" w:semiHidden="0" w:uiPriority="69" w:unhideWhenUsed="0"/>
+    <w:lsdException w:name="Dark List Accent 5" w:semiHidden="0" w:uiPriority="70" w:unhideWhenUsed="0"/>
+    <w:lsdException w:name="Colorful Shading Accent 5" w:semiHidden="0" w:uiPriority="71" w:unhideWhenUsed="0"/>
+    <w:lsdException w:name="Colorful List Accent 5" w:semiHidden="0" w:uiPriority="72" w:unhideWhenUsed="0"/>
+    <w:lsdException w:name="Colorful Grid Accent 5" w:semiHidden="0" w:uiPriority="73" w:unhideWhenUsed="0"/>
+    <w:lsdException w:name="Light Shading Accent 6" w:semiHidden="0" w:uiPriority="60" w:unhideWhenUsed="0"/>
+    <w:lsdException w:name="Light List Accent 6" w:semiHidden="0" w:uiPriority="61" w:unhideWhenUsed="0"/>
+    <w:lsdException w:name="Light Grid Accent 6" w:semiHidden="0" w:uiPriority="62" w:unhideWhenUsed="0"/>
+    <w:lsdException w:name="Medium Shading 1 Accent 6" w:semiHidden="0" w:uiPriority="63" w:unhideWhenUsed="0"/>
+    <w:lsdException w:name="Medium Shading 2 Accent 6" w:semiHidden="0" w:uiPriority="64" w:unhideWhenUsed="0"/>
+    <w:lsdException w:name="Medium List 1 Accent 6" w:semiHidden="0" w:uiPriority="65" w:unhideWhenUsed="0"/>
+    <w:lsdException w:name="Medium List 2 Accent 6" w:semiHidden="0" w:uiPriority="66" w:unhideWhenUsed="0"/>
+    <w:lsdException w:name="Medium Grid 1 Accent 6" w:semiHidden="0" w:uiPriority="67" w:unhideWhenUsed="0"/>
+    <w:lsdException w:name="Medium Grid 2 Accent 6" w:semiHidden="0" w:uiPriority="68" w:unhideWhenUsed="0"/>
+    <w:lsdException w:name="Medium Grid 3 Accent 6" w:semiHidden="0" w:uiPriority="69" w:unhideWhenUsed="0"/>
+    <w:lsdException w:name="Dark List Accent 6" w:semiHidden="0" w:uiPriority="70" w:unhideWhenUsed="0"/>
+    <w:lsdException w:name="Colorful Shading Accent 6" w:semiHidden="0" w:uiPriority="71" w:unhideWhenUsed="0"/>
+    <w:lsdException w:name="Colorful List Accent 6" w:semiHidden="0" w:uiPriority="72" w:unhideWhenUsed="0"/>
+    <w:lsdException w:name="Colorful Grid Accent 6" w:semiHidden="0" w:uiPriority="73" w:unhideWhenUsed="0"/>
+    <w:lsdException w:name="Subtle Emphasis" w:semiHidden="0" w:uiPriority="19" w:unhideWhenUsed="0" w:qFormat="1"/>
+    <w:lsdException w:name="Intense Emphasis" w:semiHidden="0" w:uiPriority="21" w:unhideWhenUsed="0" w:qFormat="1"/>
+    <w:lsdException w:name="Subtle Reference" w:semiHidden="0" w:uiPriority="31" w:unhideWhenUsed="0" w:qFormat="1"/>
+    <w:lsdException w:name="Intense Reference" w:semiHidden="0" w:uiPriority="32" w:unhideWhenUsed="0" w:qFormat="1"/>
+    <w:lsdException w:name="Book Title" w:semiHidden="0" w:uiPriority="33" w:unhideWhenUsed="0" w:qFormat="1"/>
+    <w:lsdException w:name="Bibliography" w:uiPriority="37"/>
+    <w:lsdException w:name="TOC Heading" w:uiPriority="39" w:qFormat="1"/>
+  </w:latentStyles>
+  <w:style w:type="paragraph" w:default="1" w:styleId="Normal">
+    <w:name w:val="Normal"/>
+    <w:qFormat/>
+  </w:style>
+  <w:style w:type="character" w:default="1" w:styleId="DefaultParagraphFont">
+    <w:name w:val="Default Paragraph Font"/>
+    <w:uiPriority w:val="1"/>
+    <w:semiHidden/>
+    <w:unhideWhenUsed/>
+  </w:style>
+  <w:style w:type="table" w:default="1" w:styleId="TableNormal">
+    <w:name w:val="Normal Table"/>
+    <w:uiPriority w:val="99"/>
+    <w:semiHidden/>
+    <w:unhideWhenUsed/>
+    <w:tblPr>
+      <w:tblInd w:w="0" w:type="dxa"/>
+      <w:tblCellMar>
+        <w:top w:w="0" w:type="dxa"/>
+        <w:left w:w="108" w:type="dxa"/>
+        <w:bottom w:w="0" w:type="dxa"/>
+        <w:right w:w="108" w:type="dxa"/>
+      </w:tblCellMar>
+    </w:tblPr>
+  </w:style>
+  <w:style w:type="numbering" w:default="1" w:styleId="NoList">
+    <w:name w:val="No List"/>
+    <w:uiPriority w:val="99"/>
+    <w:semiHidden/>
+    <w:unhideWhenUsed/>
   </w:style>
 </w:styles>
 </file>

</xml_diff>